<commit_message>
4 laba - 10 test
</commit_message>
<xml_diff>
--- a/laba4.docx
+++ b/laba4.docx
@@ -9,80 +9,51 @@
           <w:b/>
           <w:sz w:val="28"/>
           <w:szCs w:val="28"/>
+          <w:lang w:val="en-US"/>
         </w:rPr>
       </w:pPr>
-      <w:proofErr w:type="spellStart"/>
+      <w:r>
+        <w:rPr>
+          <w:b/>
+          <w:sz w:val="28"/>
+          <w:szCs w:val="28"/>
+          <w:lang w:val="en-US"/>
+        </w:rPr>
+        <w:t xml:space="preserve">Functional Test </w:t>
+      </w:r>
       <w:r>
         <w:rPr>
           <w:b/>
           <w:sz w:val="28"/>
           <w:szCs w:val="28"/>
         </w:rPr>
-        <w:t>Functional</w:t>
-      </w:r>
-      <w:proofErr w:type="spellEnd"/>
+        <w:t>С</w:t>
+      </w:r>
+      <w:proofErr w:type="spellStart"/>
       <w:r>
         <w:rPr>
           <w:b/>
           <w:sz w:val="28"/>
           <w:szCs w:val="28"/>
+          <w:lang w:val="en-US"/>
         </w:rPr>
-        <w:t xml:space="preserve"> </w:t>
-      </w:r>
-      <w:proofErr w:type="spellStart"/>
-      <w:r>
-        <w:rPr>
-          <w:b/>
-          <w:sz w:val="28"/>
-          <w:szCs w:val="28"/>
-        </w:rPr>
-        <w:t>Test</w:t>
-      </w:r>
-      <w:proofErr w:type="spellEnd"/>
-      <w:r>
-        <w:rPr>
-          <w:b/>
-          <w:sz w:val="28"/>
-          <w:szCs w:val="28"/>
-        </w:rPr>
-        <w:t xml:space="preserve"> </w:t>
-      </w:r>
-      <w:proofErr w:type="spellStart"/>
-      <w:r>
-        <w:rPr>
-          <w:b/>
-          <w:sz w:val="28"/>
-          <w:szCs w:val="28"/>
-        </w:rPr>
-        <w:t>Сases</w:t>
+        <w:t>ases</w:t>
       </w:r>
       <w:proofErr w:type="spellEnd"/>
     </w:p>
     <w:p>
+      <w:pPr>
+        <w:rPr>
+          <w:lang w:val="en-US"/>
+        </w:rPr>
+      </w:pPr>
       <w:hyperlink r:id="rId5" w:history="1">
         <w:r>
           <w:rPr>
             <w:rStyle w:val="a3"/>
+            <w:lang w:val="en-US"/>
           </w:rPr>
-          <w:t>https://p</w:t>
-        </w:r>
-        <w:r>
-          <w:rPr>
-            <w:rStyle w:val="a3"/>
-          </w:rPr>
-          <w:t>r</w:t>
-        </w:r>
-        <w:r>
-          <w:rPr>
-            <w:rStyle w:val="a3"/>
-          </w:rPr>
-          <w:t>o</w:t>
-        </w:r>
-        <w:r>
-          <w:rPr>
-            <w:rStyle w:val="a3"/>
-          </w:rPr>
-          <w:t>skate.by/</w:t>
+          <w:t>https://proskate.by/</w:t>
         </w:r>
       </w:hyperlink>
     </w:p>
@@ -1105,10 +1076,7 @@
         </w:rPr>
       </w:pPr>
       <w:r>
-        <w:t>тест-кейс 3</w:t>
-      </w:r>
-      <w:r>
-        <w:t xml:space="preserve"> </w:t>
+        <w:t xml:space="preserve">тест-кейс 3 </w:t>
       </w:r>
       <w:r>
         <w:rPr>
@@ -1169,13 +1137,7 @@
         </w:numPr>
       </w:pPr>
       <w:r>
-        <w:t>На главной странице выбрать</w:t>
-      </w:r>
-      <w:r>
-        <w:t xml:space="preserve"> необходимую каталог (одежда</w:t>
-      </w:r>
-      <w:r>
-        <w:t>)</w:t>
+        <w:t>На главной странице выбрать необходимую каталог (одежда)</w:t>
       </w:r>
     </w:p>
     <w:p>
@@ -1265,13 +1227,7 @@
               <w:jc w:val="center"/>
             </w:pPr>
             <w:r>
-              <w:t>В выпадающем списке сортировок выбираем категорию «</w:t>
-            </w:r>
-            <w:r>
-              <w:t>цена по возрастанию</w:t>
-            </w:r>
-            <w:r>
-              <w:t>»</w:t>
+              <w:t>В выпадающем списке сортировок выбираем категорию «цена по возрастанию»</w:t>
             </w:r>
           </w:p>
         </w:tc>
@@ -1305,10 +1261,7 @@
               <w:jc w:val="center"/>
             </w:pPr>
             <w:r>
-              <w:t>На сайте видим отображение</w:t>
-            </w:r>
-            <w:r>
-              <w:t xml:space="preserve"> товаров по возрастающей цене</w:t>
+              <w:t>На сайте видим отображение товаров по возрастающей цене</w:t>
             </w:r>
           </w:p>
         </w:tc>
@@ -1324,13 +1277,7 @@
               <w:jc w:val="center"/>
             </w:pPr>
             <w:r>
-              <w:t>В выпадающем списке сортировок выбираем категорию «</w:t>
-            </w:r>
-            <w:r>
-              <w:t>новинки</w:t>
-            </w:r>
-            <w:r>
-              <w:t>»</w:t>
+              <w:t>В выпадающем списке сортировок выбираем категорию «новинки»</w:t>
             </w:r>
           </w:p>
         </w:tc>
@@ -1380,13 +1327,7 @@
               <w:jc w:val="center"/>
             </w:pPr>
             <w:r>
-              <w:t>В выпадающем списке сортировок выбираем категорию «</w:t>
-            </w:r>
-            <w:r>
-              <w:t>по скидке</w:t>
-            </w:r>
-            <w:r>
-              <w:t>»</w:t>
+              <w:t>В выпадающем списке сортировок выбираем категорию «по скидке»</w:t>
             </w:r>
           </w:p>
         </w:tc>
@@ -1462,13 +1403,7 @@
               <w:jc w:val="center"/>
             </w:pPr>
             <w:r>
-              <w:t>В выпадающем списке сортировок выбираем категорию «</w:t>
-            </w:r>
-            <w:r>
-              <w:t>рекомендации</w:t>
-            </w:r>
-            <w:r>
-              <w:t>»</w:t>
+              <w:t>В выпадающем списке сортировок выбираем категорию «рекомендации»</w:t>
             </w:r>
           </w:p>
         </w:tc>
@@ -1502,10 +1437,7 @@
               <w:jc w:val="center"/>
             </w:pPr>
             <w:r>
-              <w:t>На са</w:t>
-            </w:r>
-            <w:r>
-              <w:t>йте видим товары предложенные производителем</w:t>
+              <w:t>На сайте видим товары предложенные производителем</w:t>
             </w:r>
           </w:p>
         </w:tc>
@@ -1643,16 +1575,7 @@
               <w:jc w:val="center"/>
             </w:pPr>
             <w:r>
-              <w:t>Нажать на пункт меню «</w:t>
-            </w:r>
-            <w:r>
-              <w:t>Новинки</w:t>
-            </w:r>
-            <w:r>
-              <w:t xml:space="preserve">» </w:t>
-            </w:r>
-            <w:r>
-              <w:t>для перехода на страницу Новинки</w:t>
+              <w:t>Нажать на пункт меню «Новинки» для перехода на страницу Новинки</w:t>
             </w:r>
           </w:p>
         </w:tc>
@@ -1719,16 +1642,7 @@
               <w:jc w:val="center"/>
             </w:pPr>
             <w:r>
-              <w:t>Нажать на пункт меню «</w:t>
-            </w:r>
-            <w:r>
-              <w:t>Распродажа</w:t>
-            </w:r>
-            <w:r>
-              <w:t xml:space="preserve">» </w:t>
-            </w:r>
-            <w:r>
-              <w:t>для перехода на страницу Распродажа</w:t>
+              <w:t>Нажать на пункт меню «Распродажа» для перехода на страницу Распродажа</w:t>
             </w:r>
           </w:p>
         </w:tc>
@@ -1770,13 +1684,7 @@
               <w:jc w:val="center"/>
             </w:pPr>
             <w:r>
-              <w:t>Ожидаемый результат – выделенный красным цветом текущий пункт меню (</w:t>
-            </w:r>
-            <w:r>
-              <w:t>Распродажа</w:t>
-            </w:r>
-            <w:r>
-              <w:t>), однако выделяется пункт меню «Каталог»</w:t>
+              <w:t>Ожидаемый результат – выделенный красным цветом текущий пункт меню (Распродажа), однако выделяется пункт меню «Каталог»</w:t>
             </w:r>
           </w:p>
         </w:tc>
@@ -1792,16 +1700,7 @@
               <w:jc w:val="center"/>
             </w:pPr>
             <w:r>
-              <w:t>Нажать на пункт меню «</w:t>
-            </w:r>
-            <w:r>
-              <w:t>Контакты</w:t>
-            </w:r>
-            <w:r>
-              <w:t xml:space="preserve">» </w:t>
-            </w:r>
-            <w:r>
-              <w:t>для перехода на страницу Контакты</w:t>
+              <w:t>Нажать на пункт меню «Контакты» для перехода на страницу Контакты</w:t>
             </w:r>
           </w:p>
         </w:tc>
@@ -1854,16 +1753,7 @@
               <w:jc w:val="center"/>
             </w:pPr>
             <w:r>
-              <w:t>Нажать на пункт меню «</w:t>
-            </w:r>
-            <w:r>
-              <w:t>Главная</w:t>
-            </w:r>
-            <w:r>
-              <w:t>» д</w:t>
-            </w:r>
-            <w:r>
-              <w:t>ля перехода на страницу Главная</w:t>
+              <w:t>Нажать на пункт меню «Главная» для перехода на страницу Главная</w:t>
             </w:r>
           </w:p>
         </w:tc>
@@ -1986,19 +1876,7 @@
         </w:numPr>
       </w:pPr>
       <w:r>
-        <w:t>тест-</w:t>
-      </w:r>
-      <w:r>
-        <w:t>кейс 5</w:t>
-      </w:r>
-      <w:r>
-        <w:t xml:space="preserve"> </w:t>
-      </w:r>
-      <w:r>
-        <w:t>Удаление товаров из корзины</w:t>
-      </w:r>
-      <w:r>
-        <w:t xml:space="preserve"> </w:t>
+        <w:t xml:space="preserve">тест-кейс 5 Удаление товаров из корзины </w:t>
       </w:r>
       <w:r>
         <w:t>с помощь иконки корзины и с помощью регулирования количества товара</w:t>
@@ -2204,16 +2082,7 @@
         </w:numPr>
       </w:pPr>
       <w:r>
-        <w:t>тест-</w:t>
-      </w:r>
-      <w:r>
-        <w:t>кейс 6</w:t>
-      </w:r>
-      <w:r>
-        <w:t xml:space="preserve"> Корректность внутренних ссылок </w:t>
-      </w:r>
-      <w:r>
-        <w:t>страницы «Контакты»</w:t>
+        <w:t>тест-кейс 6 Корректность внутренних ссылок страницы «Контакты»</w:t>
       </w:r>
     </w:p>
     <w:p>
@@ -2391,50 +2260,60 @@
                 <w:color w:val="auto"/>
                 <w:u w:val="none"/>
               </w:rPr>
-              <w:t>Нажать на пункт меню «</w:t>
-            </w:r>
-            <w:r>
+              <w:t>Нажать на пункт меню «Условия доставки», расположенный слева на странице Контакты</w:t>
+            </w:r>
+          </w:p>
+        </w:tc>
+        <w:tc>
+          <w:tcPr>
+            <w:tcW w:w="3115" w:type="dxa"/>
+            <w:vAlign w:val="center"/>
+          </w:tcPr>
+          <w:p>
+            <w:pPr>
+              <w:jc w:val="center"/>
+              <w:rPr>
+                <w:rStyle w:val="a3"/>
+                <w:color w:val="70AD47" w:themeColor="accent6"/>
+                <w:u w:val="none"/>
+              </w:rPr>
+            </w:pPr>
+            <w:r>
+              <w:rPr>
+                <w:rStyle w:val="a3"/>
+                <w:color w:val="70AD47" w:themeColor="accent6"/>
+                <w:u w:val="none"/>
+              </w:rPr>
+              <w:t>Пройдено</w:t>
+            </w:r>
+          </w:p>
+        </w:tc>
+        <w:tc>
+          <w:tcPr>
+            <w:tcW w:w="3115" w:type="dxa"/>
+            <w:vAlign w:val="center"/>
+          </w:tcPr>
+          <w:p>
+            <w:pPr>
+              <w:jc w:val="center"/>
               <w:rPr>
                 <w:rStyle w:val="a3"/>
                 <w:color w:val="auto"/>
                 <w:u w:val="none"/>
               </w:rPr>
-              <w:t>Условия доставки</w:t>
-            </w:r>
+            </w:pPr>
             <w:r>
               <w:rPr>
                 <w:rStyle w:val="a3"/>
                 <w:color w:val="auto"/>
                 <w:u w:val="none"/>
               </w:rPr>
-              <w:t>», расположенный слева на странице Контакты</w:t>
-            </w:r>
-          </w:p>
-        </w:tc>
-        <w:tc>
-          <w:tcPr>
-            <w:tcW w:w="3115" w:type="dxa"/>
-            <w:vAlign w:val="center"/>
-          </w:tcPr>
-          <w:p>
-            <w:pPr>
-              <w:jc w:val="center"/>
-              <w:rPr>
-                <w:rStyle w:val="a3"/>
-                <w:color w:val="70AD47" w:themeColor="accent6"/>
-                <w:u w:val="none"/>
-              </w:rPr>
-            </w:pPr>
-            <w:r>
-              <w:rPr>
-                <w:rStyle w:val="a3"/>
-                <w:color w:val="70AD47" w:themeColor="accent6"/>
-                <w:u w:val="none"/>
-              </w:rPr>
-              <w:t>Пройдено</w:t>
-            </w:r>
-          </w:p>
-        </w:tc>
+              <w:t>Перешли на страницу Условия доставки</w:t>
+            </w:r>
+          </w:p>
+        </w:tc>
+      </w:tr>
+      <w:tr>
         <w:tc>
           <w:tcPr>
             <w:tcW w:w="3115" w:type="dxa"/>
@@ -2455,12 +2334,34 @@
                 <w:color w:val="auto"/>
                 <w:u w:val="none"/>
               </w:rPr>
-              <w:t>Перешли на страницу Условия доставки</w:t>
-            </w:r>
-          </w:p>
-        </w:tc>
-      </w:tr>
-      <w:tr>
+              <w:t>Нажать на пункт меню «Условия возврата», расположенный слева на странице Контакты</w:t>
+            </w:r>
+          </w:p>
+        </w:tc>
+        <w:tc>
+          <w:tcPr>
+            <w:tcW w:w="3115" w:type="dxa"/>
+            <w:vAlign w:val="center"/>
+          </w:tcPr>
+          <w:p>
+            <w:pPr>
+              <w:jc w:val="center"/>
+              <w:rPr>
+                <w:rStyle w:val="a3"/>
+                <w:color w:val="70AD47" w:themeColor="accent6"/>
+                <w:u w:val="none"/>
+              </w:rPr>
+            </w:pPr>
+            <w:r>
+              <w:rPr>
+                <w:rStyle w:val="a3"/>
+                <w:color w:val="70AD47" w:themeColor="accent6"/>
+                <w:u w:val="none"/>
+              </w:rPr>
+              <w:t>Пройдено</w:t>
+            </w:r>
+          </w:p>
+        </w:tc>
         <w:tc>
           <w:tcPr>
             <w:tcW w:w="3115" w:type="dxa"/>
@@ -2481,23 +2382,33 @@
                 <w:color w:val="auto"/>
                 <w:u w:val="none"/>
               </w:rPr>
-              <w:t>Нажать на пункт меню «</w:t>
-            </w:r>
-            <w:r>
+              <w:t xml:space="preserve">Перешли на страницу Условия возврата </w:t>
+            </w:r>
+          </w:p>
+        </w:tc>
+      </w:tr>
+      <w:tr>
+        <w:tc>
+          <w:tcPr>
+            <w:tcW w:w="3115" w:type="dxa"/>
+            <w:vAlign w:val="center"/>
+          </w:tcPr>
+          <w:p>
+            <w:pPr>
+              <w:jc w:val="center"/>
               <w:rPr>
                 <w:rStyle w:val="a3"/>
                 <w:color w:val="auto"/>
                 <w:u w:val="none"/>
               </w:rPr>
-              <w:t>Условия возврата</w:t>
-            </w:r>
+            </w:pPr>
             <w:r>
               <w:rPr>
                 <w:rStyle w:val="a3"/>
                 <w:color w:val="auto"/>
                 <w:u w:val="none"/>
               </w:rPr>
-              <w:t>», расположенный слева на странице Контакты</w:t>
+              <w:t>Нажать на пункт меню «Новости», расположенный слева на странице Контакты</w:t>
             </w:r>
           </w:p>
         </w:tc>
@@ -2545,7 +2456,7 @@
                 <w:color w:val="auto"/>
                 <w:u w:val="none"/>
               </w:rPr>
-              <w:t xml:space="preserve">Перешли на страницу Условия возврата </w:t>
+              <w:t xml:space="preserve">Перешли на главную страницу с новостями </w:t>
             </w:r>
           </w:p>
         </w:tc>
@@ -2571,113 +2482,7 @@
                 <w:color w:val="auto"/>
                 <w:u w:val="none"/>
               </w:rPr>
-              <w:t>Нажать на пункт меню «</w:t>
-            </w:r>
-            <w:r>
-              <w:rPr>
-                <w:rStyle w:val="a3"/>
-                <w:color w:val="auto"/>
-                <w:u w:val="none"/>
-              </w:rPr>
-              <w:t>Новости</w:t>
-            </w:r>
-            <w:r>
-              <w:rPr>
-                <w:rStyle w:val="a3"/>
-                <w:color w:val="auto"/>
-                <w:u w:val="none"/>
-              </w:rPr>
-              <w:t>», расположенный слева на странице Контакты</w:t>
-            </w:r>
-          </w:p>
-        </w:tc>
-        <w:tc>
-          <w:tcPr>
-            <w:tcW w:w="3115" w:type="dxa"/>
-            <w:vAlign w:val="center"/>
-          </w:tcPr>
-          <w:p>
-            <w:pPr>
-              <w:jc w:val="center"/>
-              <w:rPr>
-                <w:rStyle w:val="a3"/>
-                <w:color w:val="70AD47" w:themeColor="accent6"/>
-                <w:u w:val="none"/>
-              </w:rPr>
-            </w:pPr>
-            <w:r>
-              <w:rPr>
-                <w:rStyle w:val="a3"/>
-                <w:color w:val="70AD47" w:themeColor="accent6"/>
-                <w:u w:val="none"/>
-              </w:rPr>
-              <w:t>Пройдено</w:t>
-            </w:r>
-          </w:p>
-        </w:tc>
-        <w:tc>
-          <w:tcPr>
-            <w:tcW w:w="3115" w:type="dxa"/>
-            <w:vAlign w:val="center"/>
-          </w:tcPr>
-          <w:p>
-            <w:pPr>
-              <w:jc w:val="center"/>
-              <w:rPr>
-                <w:rStyle w:val="a3"/>
-                <w:color w:val="auto"/>
-                <w:u w:val="none"/>
-              </w:rPr>
-            </w:pPr>
-            <w:r>
-              <w:rPr>
-                <w:rStyle w:val="a3"/>
-                <w:color w:val="auto"/>
-                <w:u w:val="none"/>
-              </w:rPr>
-              <w:t xml:space="preserve">Перешли на главную страницу с новостями </w:t>
-            </w:r>
-          </w:p>
-        </w:tc>
-      </w:tr>
-      <w:tr>
-        <w:tc>
-          <w:tcPr>
-            <w:tcW w:w="3115" w:type="dxa"/>
-            <w:vAlign w:val="center"/>
-          </w:tcPr>
-          <w:p>
-            <w:pPr>
-              <w:jc w:val="center"/>
-              <w:rPr>
-                <w:rStyle w:val="a3"/>
-                <w:color w:val="auto"/>
-                <w:u w:val="none"/>
-              </w:rPr>
-            </w:pPr>
-            <w:r>
-              <w:rPr>
-                <w:rStyle w:val="a3"/>
-                <w:color w:val="auto"/>
-                <w:u w:val="none"/>
-              </w:rPr>
-              <w:t>Нажать на пункт меню «</w:t>
-            </w:r>
-            <w:r>
-              <w:rPr>
-                <w:rStyle w:val="a3"/>
-                <w:color w:val="auto"/>
-                <w:u w:val="none"/>
-              </w:rPr>
-              <w:t>Контакты</w:t>
-            </w:r>
-            <w:r>
-              <w:rPr>
-                <w:rStyle w:val="a3"/>
-                <w:color w:val="auto"/>
-                <w:u w:val="none"/>
-              </w:rPr>
-              <w:t>», расположенный слева на странице Контакты</w:t>
+              <w:t>Нажать на пункт меню «Контакты», расположенный слева на странице Контакты</w:t>
             </w:r>
           </w:p>
         </w:tc>
@@ -2783,10 +2588,7 @@
         </w:numPr>
       </w:pPr>
       <w:r>
-        <w:t xml:space="preserve">тест-кейс 6 Корректность </w:t>
-      </w:r>
-      <w:r>
-        <w:t>перехода по каталогам</w:t>
+        <w:t>тест-кейс 6 Корректность перехода по каталогам</w:t>
       </w:r>
     </w:p>
     <w:p>
@@ -2891,13 +2693,7 @@
               <w:jc w:val="center"/>
             </w:pPr>
             <w:r>
-              <w:t>Нажать на каталог «</w:t>
-            </w:r>
-            <w:r>
-              <w:t>Одежда</w:t>
-            </w:r>
-            <w:r>
-              <w:t>»</w:t>
+              <w:t>Нажать на каталог «Одежда»</w:t>
             </w:r>
           </w:p>
         </w:tc>
@@ -2931,13 +2727,7 @@
               <w:jc w:val="center"/>
             </w:pPr>
             <w:r>
-              <w:t>Попадаем на страницу</w:t>
-            </w:r>
-            <w:r>
-              <w:t xml:space="preserve"> с товарами одежды</w:t>
-            </w:r>
-            <w:r>
-              <w:t xml:space="preserve"> </w:t>
+              <w:t xml:space="preserve">Попадаем на страницу с товарами одежды </w:t>
             </w:r>
           </w:p>
         </w:tc>
@@ -2953,13 +2743,7 @@
               <w:jc w:val="center"/>
             </w:pPr>
             <w:r>
-              <w:t>Нажать на каталог «</w:t>
-            </w:r>
-            <w:r>
-              <w:t>Аксессуары</w:t>
-            </w:r>
-            <w:r>
-              <w:t>»</w:t>
+              <w:t>Нажать на каталог «Аксессуары»</w:t>
             </w:r>
           </w:p>
         </w:tc>
@@ -2993,10 +2777,7 @@
               <w:jc w:val="center"/>
             </w:pPr>
             <w:r>
-              <w:t>Попадаем на страницу</w:t>
-            </w:r>
-            <w:r>
-              <w:t xml:space="preserve"> с товарами аксессуары</w:t>
+              <w:t>Попадаем на страницу с товарами аксессуары</w:t>
             </w:r>
           </w:p>
         </w:tc>
@@ -3016,10 +2797,7 @@
         </w:numPr>
       </w:pPr>
       <w:r>
-        <w:t>тест-</w:t>
-      </w:r>
-      <w:r>
-        <w:t>кейс 7</w:t>
+        <w:t>тест-кейс 7</w:t>
       </w:r>
       <w:r>
         <w:t xml:space="preserve"> Проверка работы перехода на главную страницу по логотипу через все страницы сайта</w:t>
@@ -3135,13 +2913,7 @@
               <w:jc w:val="center"/>
             </w:pPr>
             <w:r>
-              <w:t>Нажать на пункт «</w:t>
-            </w:r>
-            <w:r>
-              <w:t>Каталог»</w:t>
-            </w:r>
-            <w:r>
-              <w:t xml:space="preserve">, затем нажать на логотип </w:t>
+              <w:t xml:space="preserve">Нажать на пункт «Каталог», затем нажать на логотип </w:t>
             </w:r>
             <w:r>
               <w:rPr>
@@ -3197,13 +2969,7 @@
               <w:jc w:val="center"/>
             </w:pPr>
             <w:r>
-              <w:t>Нажать на пункт «</w:t>
-            </w:r>
-            <w:r>
-              <w:t>Новинки</w:t>
-            </w:r>
-            <w:r>
-              <w:t xml:space="preserve">», затем нажать на логотип </w:t>
+              <w:t xml:space="preserve">Нажать на пункт «Новинки», затем нажать на логотип </w:t>
             </w:r>
             <w:r>
               <w:rPr>
@@ -3259,13 +3025,7 @@
               <w:jc w:val="center"/>
             </w:pPr>
             <w:r>
-              <w:t>Нажать на пункт «</w:t>
-            </w:r>
-            <w:r>
-              <w:t>Распродажа</w:t>
-            </w:r>
-            <w:r>
-              <w:t xml:space="preserve">», затем нажать на логотип </w:t>
+              <w:t xml:space="preserve">Нажать на пункт «Распродажа», затем нажать на логотип </w:t>
             </w:r>
             <w:r>
               <w:rPr>
@@ -3480,10 +3240,7 @@
           </w:tcPr>
           <w:p>
             <w:r>
-              <w:t xml:space="preserve">Не заполнять поля </w:t>
-            </w:r>
-            <w:r>
-              <w:t>«Имя», «Фамилия», «</w:t>
+              <w:t>Не заполнять поля «Имя», «Фамилия», «</w:t>
             </w:r>
             <w:r>
               <w:rPr>
@@ -3547,10 +3304,7 @@
           </w:tcPr>
           <w:p>
             <w:r>
-              <w:t xml:space="preserve">Не заполнить одно из полей </w:t>
-            </w:r>
-            <w:r>
-              <w:t>«Имя», «Фамилия», «</w:t>
+              <w:t>Не заполнить одно из полей «Имя», «Фамилия», «</w:t>
             </w:r>
             <w:r>
               <w:rPr>
@@ -3565,13 +3319,7 @@
               <w:t xml:space="preserve">, </w:t>
             </w:r>
             <w:r>
-              <w:t>«Сообщение» вашими настоящими личными данными.</w:t>
-            </w:r>
-            <w:r>
-              <w:t xml:space="preserve"> </w:t>
-            </w:r>
-            <w:r>
-              <w:t>Нажать кнопку Отправить</w:t>
+              <w:t>«Сообщение» вашими настоящими личными данными. Нажать кнопку Отправить</w:t>
             </w:r>
           </w:p>
         </w:tc>
@@ -3605,16 +3353,7 @@
               <w:jc w:val="center"/>
             </w:pPr>
             <w:r>
-              <w:t>Сис</w:t>
-            </w:r>
-            <w:r>
-              <w:t>тема подчеркнула незаполненное поля и указала, что оно</w:t>
-            </w:r>
-            <w:r>
-              <w:t xml:space="preserve"> обязательно должны быть заполненными</w:t>
-            </w:r>
-            <w:r>
-              <w:t>. Сообщение не отправлено.</w:t>
+              <w:t>Система подчеркнула незаполненное поля и указала, что оно обязательно должны быть заполненными. Сообщение не отправлено.</w:t>
             </w:r>
           </w:p>
         </w:tc>
@@ -3626,13 +3365,7 @@
           </w:tcPr>
           <w:p>
             <w:r>
-              <w:t xml:space="preserve">Заполнив поля </w:t>
-            </w:r>
-            <w:r>
-              <w:t>«Имя», «Фамилия»,</w:t>
-            </w:r>
-            <w:r>
-              <w:t xml:space="preserve"> «Сообщение» вашими личными данными.  Заполнить поле «</w:t>
+              <w:t>Заполнив поля «Имя», «Фамилия», «Сообщение» вашими личными данными.  Заполнить поле «</w:t>
             </w:r>
             <w:r>
               <w:rPr>
@@ -3748,27 +3481,32 @@
               <w:t>email</w:t>
             </w:r>
             <w:r>
-              <w:t>» случайными символами</w:t>
-            </w:r>
-            <w:r>
-              <w:t xml:space="preserve"> и дописав </w:t>
+              <w:t xml:space="preserve">» случайными символами и дописав </w:t>
             </w:r>
             <w:proofErr w:type="gramStart"/>
             <w:r>
               <w:t>«.</w:t>
             </w:r>
+            <w:proofErr w:type="spellStart"/>
             <w:r>
               <w:rPr>
                 <w:lang w:val="en-US"/>
               </w:rPr>
-              <w:t>gmail.com</w:t>
+              <w:t>gmail</w:t>
+            </w:r>
+            <w:proofErr w:type="spellEnd"/>
+            <w:r>
+              <w:t>.</w:t>
+            </w:r>
+            <w:r>
+              <w:rPr>
+                <w:lang w:val="en-US"/>
+              </w:rPr>
+              <w:t>com</w:t>
             </w:r>
             <w:proofErr w:type="gramEnd"/>
             <w:r>
-              <w:t>»</w:t>
-            </w:r>
-            <w:r>
-              <w:t xml:space="preserve">. Нажать кнопку отправить </w:t>
+              <w:t xml:space="preserve">». Нажать кнопку отправить </w:t>
             </w:r>
           </w:p>
         </w:tc>
@@ -3837,10 +3575,7 @@
         <w:t xml:space="preserve"> </w:t>
       </w:r>
       <w:r>
-        <w:t xml:space="preserve">Тест-кейс </w:t>
-      </w:r>
-      <w:r>
-        <w:t>9</w:t>
+        <w:t>Тест-кейс 9</w:t>
       </w:r>
       <w:r>
         <w:t xml:space="preserve"> </w:t>
@@ -3974,13 +3709,7 @@
               <w:jc w:val="center"/>
             </w:pPr>
             <w:r>
-              <w:t>Перейти в каталог нажав пункт меню «Каталог». На странице каталог выбрать в выпадающем списке «</w:t>
-            </w:r>
-            <w:r>
-              <w:t>Аксессуары»</w:t>
-            </w:r>
-            <w:r>
-              <w:t xml:space="preserve"> меню «</w:t>
+              <w:t>Перейти в каталог нажав пункт меню «Каталог». На странице каталог выбрать в выпадающем списке «Аксессуары» меню «</w:t>
             </w:r>
             <w:r>
               <w:t>Носки</w:t>
@@ -4025,11 +3754,12 @@
             <w:r>
               <w:t>&gt;</w:t>
             </w:r>
-            <w:proofErr w:type="spellStart"/>
-            <w:r>
-              <w:t>аксуссуары</w:t>
-            </w:r>
-            <w:proofErr w:type="spellEnd"/>
+            <w:r>
+              <w:t>аксе</w:t>
+            </w:r>
+            <w:r>
+              <w:t>ссуары</w:t>
+            </w:r>
             <w:r>
               <w:t>&gt;</w:t>
             </w:r>
@@ -4044,8 +3774,359 @@
       <w:pPr>
         <w:ind w:left="360"/>
       </w:pPr>
+    </w:p>
+    <w:p>
+      <w:pPr>
+        <w:pStyle w:val="a5"/>
+        <w:numPr>
+          <w:ilvl w:val="0"/>
+          <w:numId w:val="3"/>
+        </w:numPr>
+      </w:pPr>
+      <w:r>
+        <w:lastRenderedPageBreak/>
+        <w:t>Тест-кейс 10</w:t>
+      </w:r>
       <w:bookmarkStart w:id="0" w:name="_GoBack"/>
       <w:bookmarkEnd w:id="0"/>
+      <w:r>
+        <w:t xml:space="preserve"> </w:t>
+      </w:r>
+      <w:r>
+        <w:t xml:space="preserve">ссылкой для покупателей в футере сайта </w:t>
+      </w:r>
+      <w:r>
+        <w:t xml:space="preserve">  </w:t>
+      </w:r>
+    </w:p>
+    <w:p>
+      <w:pPr>
+        <w:pStyle w:val="a5"/>
+        <w:numPr>
+          <w:ilvl w:val="0"/>
+          <w:numId w:val="13"/>
+        </w:numPr>
+        <w:rPr>
+          <w:rStyle w:val="a3"/>
+          <w:color w:val="auto"/>
+          <w:u w:val="none"/>
+        </w:rPr>
+      </w:pPr>
+      <w:r>
+        <w:t xml:space="preserve">Зайти на сайт </w:t>
+      </w:r>
+      <w:hyperlink r:id="rId16" w:history="1">
+        <w:r>
+          <w:rPr>
+            <w:rStyle w:val="a3"/>
+          </w:rPr>
+          <w:t>https://proskate.by/</w:t>
+        </w:r>
+      </w:hyperlink>
+    </w:p>
+    <w:tbl>
+      <w:tblPr>
+        <w:tblStyle w:val="a4"/>
+        <w:tblW w:w="0" w:type="auto"/>
+        <w:tblInd w:w="360" w:type="dxa"/>
+        <w:tblLook w:val="04A0" w:firstRow="1" w:lastRow="0" w:firstColumn="1" w:lastColumn="0" w:noHBand="0" w:noVBand="1"/>
+      </w:tblPr>
+      <w:tblGrid>
+        <w:gridCol w:w="2968"/>
+        <w:gridCol w:w="2935"/>
+        <w:gridCol w:w="3082"/>
+      </w:tblGrid>
+      <w:tr>
+        <w:tc>
+          <w:tcPr>
+            <w:tcW w:w="2968" w:type="dxa"/>
+            <w:vAlign w:val="center"/>
+          </w:tcPr>
+          <w:p>
+            <w:pPr>
+              <w:jc w:val="center"/>
+            </w:pPr>
+            <w:r>
+              <w:t>Перейти к футеру страницы и выбрать ссылку «Таблица размеров» под заголовком «для покупателей»</w:t>
+            </w:r>
+          </w:p>
+        </w:tc>
+        <w:tc>
+          <w:tcPr>
+            <w:tcW w:w="2935" w:type="dxa"/>
+            <w:vAlign w:val="center"/>
+          </w:tcPr>
+          <w:p>
+            <w:pPr>
+              <w:jc w:val="center"/>
+              <w:rPr>
+                <w:color w:val="70AD47" w:themeColor="accent6"/>
+              </w:rPr>
+            </w:pPr>
+            <w:r>
+              <w:rPr>
+                <w:color w:val="70AD47" w:themeColor="accent6"/>
+              </w:rPr>
+              <w:t>Пройдено</w:t>
+            </w:r>
+          </w:p>
+        </w:tc>
+        <w:tc>
+          <w:tcPr>
+            <w:tcW w:w="3082" w:type="dxa"/>
+            <w:vAlign w:val="center"/>
+          </w:tcPr>
+          <w:p>
+            <w:pPr>
+              <w:jc w:val="center"/>
+            </w:pPr>
+            <w:r>
+              <w:t>Перешли на страницу Таблица заказов</w:t>
+            </w:r>
+          </w:p>
+        </w:tc>
+      </w:tr>
+      <w:tr>
+        <w:tc>
+          <w:tcPr>
+            <w:tcW w:w="2968" w:type="dxa"/>
+            <w:vAlign w:val="center"/>
+          </w:tcPr>
+          <w:p>
+            <w:pPr>
+              <w:jc w:val="center"/>
+            </w:pPr>
+            <w:r>
+              <w:t>Перейти к футеру страницы и выбрать ссылку «</w:t>
+            </w:r>
+            <w:r>
+              <w:t xml:space="preserve">Условия доставки» </w:t>
+            </w:r>
+            <w:r>
+              <w:t>под заголовком «для покупателей»</w:t>
+            </w:r>
+          </w:p>
+        </w:tc>
+        <w:tc>
+          <w:tcPr>
+            <w:tcW w:w="2935" w:type="dxa"/>
+            <w:vAlign w:val="center"/>
+          </w:tcPr>
+          <w:p>
+            <w:pPr>
+              <w:jc w:val="center"/>
+              <w:rPr>
+                <w:color w:val="70AD47" w:themeColor="accent6"/>
+              </w:rPr>
+            </w:pPr>
+            <w:r>
+              <w:rPr>
+                <w:color w:val="70AD47" w:themeColor="accent6"/>
+              </w:rPr>
+              <w:t>Пройдено</w:t>
+            </w:r>
+          </w:p>
+        </w:tc>
+        <w:tc>
+          <w:tcPr>
+            <w:tcW w:w="3082" w:type="dxa"/>
+            <w:vAlign w:val="center"/>
+          </w:tcPr>
+          <w:p>
+            <w:pPr>
+              <w:jc w:val="center"/>
+            </w:pPr>
+            <w:r>
+              <w:t xml:space="preserve">Перешли на страницу </w:t>
+            </w:r>
+            <w:r>
+              <w:t>Условия доставки</w:t>
+            </w:r>
+          </w:p>
+        </w:tc>
+      </w:tr>
+      <w:tr>
+        <w:tc>
+          <w:tcPr>
+            <w:tcW w:w="2968" w:type="dxa"/>
+            <w:vAlign w:val="center"/>
+          </w:tcPr>
+          <w:p>
+            <w:pPr>
+              <w:jc w:val="center"/>
+            </w:pPr>
+            <w:r>
+              <w:t>Перейти к футеру страницы и выбрать ссылку «</w:t>
+            </w:r>
+            <w:r>
+              <w:t>Условия возврата</w:t>
+            </w:r>
+            <w:r>
+              <w:t>» под заголовком «для покупателей»</w:t>
+            </w:r>
+          </w:p>
+        </w:tc>
+        <w:tc>
+          <w:tcPr>
+            <w:tcW w:w="2935" w:type="dxa"/>
+            <w:vAlign w:val="center"/>
+          </w:tcPr>
+          <w:p>
+            <w:pPr>
+              <w:jc w:val="center"/>
+              <w:rPr>
+                <w:color w:val="70AD47" w:themeColor="accent6"/>
+              </w:rPr>
+            </w:pPr>
+            <w:r>
+              <w:rPr>
+                <w:color w:val="70AD47" w:themeColor="accent6"/>
+              </w:rPr>
+              <w:t>Пройдено</w:t>
+            </w:r>
+          </w:p>
+        </w:tc>
+        <w:tc>
+          <w:tcPr>
+            <w:tcW w:w="3082" w:type="dxa"/>
+            <w:vAlign w:val="center"/>
+          </w:tcPr>
+          <w:p>
+            <w:pPr>
+              <w:jc w:val="center"/>
+            </w:pPr>
+            <w:r>
+              <w:t xml:space="preserve">Перешли на страницу Условия </w:t>
+            </w:r>
+            <w:r>
+              <w:t>возврата</w:t>
+            </w:r>
+          </w:p>
+        </w:tc>
+      </w:tr>
+      <w:tr>
+        <w:tc>
+          <w:tcPr>
+            <w:tcW w:w="2968" w:type="dxa"/>
+            <w:vAlign w:val="center"/>
+          </w:tcPr>
+          <w:p>
+            <w:pPr>
+              <w:jc w:val="center"/>
+            </w:pPr>
+            <w:r>
+              <w:t>Перейти к футеру страницы и выбрать ссылку «</w:t>
+            </w:r>
+            <w:r>
+              <w:t xml:space="preserve">Новости» </w:t>
+            </w:r>
+            <w:r>
+              <w:t>под заголовком «для покупателей»</w:t>
+            </w:r>
+          </w:p>
+        </w:tc>
+        <w:tc>
+          <w:tcPr>
+            <w:tcW w:w="2935" w:type="dxa"/>
+            <w:vAlign w:val="center"/>
+          </w:tcPr>
+          <w:p>
+            <w:pPr>
+              <w:jc w:val="center"/>
+              <w:rPr>
+                <w:color w:val="70AD47" w:themeColor="accent6"/>
+              </w:rPr>
+            </w:pPr>
+            <w:r>
+              <w:rPr>
+                <w:color w:val="70AD47" w:themeColor="accent6"/>
+              </w:rPr>
+              <w:t>Пройдено</w:t>
+            </w:r>
+          </w:p>
+        </w:tc>
+        <w:tc>
+          <w:tcPr>
+            <w:tcW w:w="3082" w:type="dxa"/>
+            <w:vAlign w:val="center"/>
+          </w:tcPr>
+          <w:p>
+            <w:pPr>
+              <w:jc w:val="center"/>
+            </w:pPr>
+            <w:r>
+              <w:t xml:space="preserve">Перешли на страницу </w:t>
+            </w:r>
+            <w:r>
+              <w:t>Новости</w:t>
+            </w:r>
+          </w:p>
+        </w:tc>
+      </w:tr>
+      <w:tr>
+        <w:tc>
+          <w:tcPr>
+            <w:tcW w:w="2968" w:type="dxa"/>
+            <w:vAlign w:val="center"/>
+          </w:tcPr>
+          <w:p>
+            <w:pPr>
+              <w:jc w:val="center"/>
+            </w:pPr>
+            <w:r>
+              <w:t>Перейти к футеру страницы и выбрать ссылку «</w:t>
+            </w:r>
+            <w:r>
+              <w:t>Контакты</w:t>
+            </w:r>
+            <w:r>
+              <w:t>» под заголовком «для покупателей»</w:t>
+            </w:r>
+          </w:p>
+        </w:tc>
+        <w:tc>
+          <w:tcPr>
+            <w:tcW w:w="2935" w:type="dxa"/>
+            <w:vAlign w:val="center"/>
+          </w:tcPr>
+          <w:p>
+            <w:pPr>
+              <w:jc w:val="center"/>
+              <w:rPr>
+                <w:color w:val="70AD47" w:themeColor="accent6"/>
+              </w:rPr>
+            </w:pPr>
+            <w:r>
+              <w:rPr>
+                <w:color w:val="70AD47" w:themeColor="accent6"/>
+              </w:rPr>
+              <w:t>Пройдено</w:t>
+            </w:r>
+          </w:p>
+        </w:tc>
+        <w:tc>
+          <w:tcPr>
+            <w:tcW w:w="3082" w:type="dxa"/>
+            <w:vAlign w:val="center"/>
+          </w:tcPr>
+          <w:p>
+            <w:pPr>
+              <w:jc w:val="center"/>
+            </w:pPr>
+            <w:r>
+              <w:t xml:space="preserve">Перешли на страницу </w:t>
+            </w:r>
+            <w:r>
+              <w:t>Контакты</w:t>
+            </w:r>
+          </w:p>
+        </w:tc>
+      </w:tr>
+    </w:tbl>
+    <w:p>
+      <w:pPr>
+        <w:ind w:left="360"/>
+      </w:pPr>
     </w:p>
     <w:p>
       <w:pPr>
@@ -4248,6 +4329,95 @@
     </w:lvl>
   </w:abstractNum>
   <w:abstractNum w:abstractNumId="2" w15:restartNumberingAfterBreak="0">
+    <w:nsid w:val="21697C60"/>
+    <w:multiLevelType w:val="hybridMultilevel"/>
+    <w:tmpl w:val="064A97DA"/>
+    <w:lvl w:ilvl="0" w:tplc="0419000F">
+      <w:start w:val="1"/>
+      <w:numFmt w:val="decimal"/>
+      <w:lvlText w:val="%1."/>
+      <w:lvlJc w:val="left"/>
+      <w:pPr>
+        <w:ind w:left="720" w:hanging="360"/>
+      </w:pPr>
+      <w:rPr>
+        <w:rFonts w:hint="default"/>
+      </w:rPr>
+    </w:lvl>
+    <w:lvl w:ilvl="1" w:tplc="04190019" w:tentative="1">
+      <w:start w:val="1"/>
+      <w:numFmt w:val="lowerLetter"/>
+      <w:lvlText w:val="%2."/>
+      <w:lvlJc w:val="left"/>
+      <w:pPr>
+        <w:ind w:left="1440" w:hanging="360"/>
+      </w:pPr>
+    </w:lvl>
+    <w:lvl w:ilvl="2" w:tplc="0419001B" w:tentative="1">
+      <w:start w:val="1"/>
+      <w:numFmt w:val="lowerRoman"/>
+      <w:lvlText w:val="%3."/>
+      <w:lvlJc w:val="right"/>
+      <w:pPr>
+        <w:ind w:left="2160" w:hanging="180"/>
+      </w:pPr>
+    </w:lvl>
+    <w:lvl w:ilvl="3" w:tplc="0419000F" w:tentative="1">
+      <w:start w:val="1"/>
+      <w:numFmt w:val="decimal"/>
+      <w:lvlText w:val="%4."/>
+      <w:lvlJc w:val="left"/>
+      <w:pPr>
+        <w:ind w:left="2880" w:hanging="360"/>
+      </w:pPr>
+    </w:lvl>
+    <w:lvl w:ilvl="4" w:tplc="04190019" w:tentative="1">
+      <w:start w:val="1"/>
+      <w:numFmt w:val="lowerLetter"/>
+      <w:lvlText w:val="%5."/>
+      <w:lvlJc w:val="left"/>
+      <w:pPr>
+        <w:ind w:left="3600" w:hanging="360"/>
+      </w:pPr>
+    </w:lvl>
+    <w:lvl w:ilvl="5" w:tplc="0419001B" w:tentative="1">
+      <w:start w:val="1"/>
+      <w:numFmt w:val="lowerRoman"/>
+      <w:lvlText w:val="%6."/>
+      <w:lvlJc w:val="right"/>
+      <w:pPr>
+        <w:ind w:left="4320" w:hanging="180"/>
+      </w:pPr>
+    </w:lvl>
+    <w:lvl w:ilvl="6" w:tplc="0419000F" w:tentative="1">
+      <w:start w:val="1"/>
+      <w:numFmt w:val="decimal"/>
+      <w:lvlText w:val="%7."/>
+      <w:lvlJc w:val="left"/>
+      <w:pPr>
+        <w:ind w:left="5040" w:hanging="360"/>
+      </w:pPr>
+    </w:lvl>
+    <w:lvl w:ilvl="7" w:tplc="04190019" w:tentative="1">
+      <w:start w:val="1"/>
+      <w:numFmt w:val="lowerLetter"/>
+      <w:lvlText w:val="%8."/>
+      <w:lvlJc w:val="left"/>
+      <w:pPr>
+        <w:ind w:left="5760" w:hanging="360"/>
+      </w:pPr>
+    </w:lvl>
+    <w:lvl w:ilvl="8" w:tplc="0419001B" w:tentative="1">
+      <w:start w:val="1"/>
+      <w:numFmt w:val="lowerRoman"/>
+      <w:lvlText w:val="%9."/>
+      <w:lvlJc w:val="right"/>
+      <w:pPr>
+        <w:ind w:left="6480" w:hanging="180"/>
+      </w:pPr>
+    </w:lvl>
+  </w:abstractNum>
+  <w:abstractNum w:abstractNumId="3" w15:restartNumberingAfterBreak="0">
     <w:nsid w:val="24AE4E51"/>
     <w:multiLevelType w:val="hybridMultilevel"/>
     <w:tmpl w:val="0C240E66"/>
@@ -4336,7 +4506,7 @@
       </w:pPr>
     </w:lvl>
   </w:abstractNum>
-  <w:abstractNum w:abstractNumId="3" w15:restartNumberingAfterBreak="0">
+  <w:abstractNum w:abstractNumId="4" w15:restartNumberingAfterBreak="0">
     <w:nsid w:val="3C053B1A"/>
     <w:multiLevelType w:val="hybridMultilevel"/>
     <w:tmpl w:val="2FDED662"/>
@@ -4425,7 +4595,7 @@
       </w:pPr>
     </w:lvl>
   </w:abstractNum>
-  <w:abstractNum w:abstractNumId="4" w15:restartNumberingAfterBreak="0">
+  <w:abstractNum w:abstractNumId="5" w15:restartNumberingAfterBreak="0">
     <w:nsid w:val="470F549B"/>
     <w:multiLevelType w:val="hybridMultilevel"/>
     <w:tmpl w:val="1F626D0A"/>
@@ -4511,7 +4681,7 @@
       </w:pPr>
     </w:lvl>
   </w:abstractNum>
-  <w:abstractNum w:abstractNumId="5" w15:restartNumberingAfterBreak="0">
+  <w:abstractNum w:abstractNumId="6" w15:restartNumberingAfterBreak="0">
     <w:nsid w:val="48BD5141"/>
     <w:multiLevelType w:val="hybridMultilevel"/>
     <w:tmpl w:val="9D16F568"/>
@@ -4600,7 +4770,7 @@
       </w:pPr>
     </w:lvl>
   </w:abstractNum>
-  <w:abstractNum w:abstractNumId="6" w15:restartNumberingAfterBreak="0">
+  <w:abstractNum w:abstractNumId="7" w15:restartNumberingAfterBreak="0">
     <w:nsid w:val="4A4E58F0"/>
     <w:multiLevelType w:val="hybridMultilevel"/>
     <w:tmpl w:val="4FF836B6"/>
@@ -4689,7 +4859,7 @@
       </w:pPr>
     </w:lvl>
   </w:abstractNum>
-  <w:abstractNum w:abstractNumId="7" w15:restartNumberingAfterBreak="0">
+  <w:abstractNum w:abstractNumId="8" w15:restartNumberingAfterBreak="0">
     <w:nsid w:val="58E4765D"/>
     <w:multiLevelType w:val="hybridMultilevel"/>
     <w:tmpl w:val="470CE96C"/>
@@ -4802,7 +4972,7 @@
       </w:rPr>
     </w:lvl>
   </w:abstractNum>
-  <w:abstractNum w:abstractNumId="8" w15:restartNumberingAfterBreak="0">
+  <w:abstractNum w:abstractNumId="9" w15:restartNumberingAfterBreak="0">
     <w:nsid w:val="59C527E9"/>
     <w:multiLevelType w:val="hybridMultilevel"/>
     <w:tmpl w:val="2BFE2914"/>
@@ -4891,7 +5061,7 @@
       </w:pPr>
     </w:lvl>
   </w:abstractNum>
-  <w:abstractNum w:abstractNumId="9" w15:restartNumberingAfterBreak="0">
+  <w:abstractNum w:abstractNumId="10" w15:restartNumberingAfterBreak="0">
     <w:nsid w:val="63516598"/>
     <w:multiLevelType w:val="multilevel"/>
     <w:tmpl w:val="96EC43A8"/>
@@ -5040,7 +5210,7 @@
       </w:rPr>
     </w:lvl>
   </w:abstractNum>
-  <w:abstractNum w:abstractNumId="10" w15:restartNumberingAfterBreak="0">
+  <w:abstractNum w:abstractNumId="11" w15:restartNumberingAfterBreak="0">
     <w:nsid w:val="66953C90"/>
     <w:multiLevelType w:val="hybridMultilevel"/>
     <w:tmpl w:val="33CA4E5E"/>
@@ -5126,7 +5296,7 @@
       </w:pPr>
     </w:lvl>
   </w:abstractNum>
-  <w:abstractNum w:abstractNumId="11" w15:restartNumberingAfterBreak="0">
+  <w:abstractNum w:abstractNumId="12" w15:restartNumberingAfterBreak="0">
     <w:nsid w:val="77D620E6"/>
     <w:multiLevelType w:val="hybridMultilevel"/>
     <w:tmpl w:val="329CFCCA"/>
@@ -5219,37 +5389,40 @@
     <w:abstractNumId w:val="0"/>
   </w:num>
   <w:num w:numId="2">
+    <w:abstractNumId w:val="9"/>
+  </w:num>
+  <w:num w:numId="3">
     <w:abstractNumId w:val="8"/>
   </w:num>
-  <w:num w:numId="3">
-    <w:abstractNumId w:val="7"/>
-  </w:num>
   <w:num w:numId="4">
-    <w:abstractNumId w:val="3"/>
+    <w:abstractNumId w:val="4"/>
   </w:num>
   <w:num w:numId="5">
-    <w:abstractNumId w:val="9"/>
+    <w:abstractNumId w:val="10"/>
   </w:num>
   <w:num w:numId="6">
-    <w:abstractNumId w:val="10"/>
+    <w:abstractNumId w:val="11"/>
   </w:num>
   <w:num w:numId="7">
-    <w:abstractNumId w:val="5"/>
+    <w:abstractNumId w:val="6"/>
   </w:num>
   <w:num w:numId="8">
-    <w:abstractNumId w:val="6"/>
+    <w:abstractNumId w:val="7"/>
   </w:num>
   <w:num w:numId="9">
     <w:abstractNumId w:val="1"/>
   </w:num>
   <w:num w:numId="10">
-    <w:abstractNumId w:val="11"/>
+    <w:abstractNumId w:val="12"/>
   </w:num>
   <w:num w:numId="11">
-    <w:abstractNumId w:val="2"/>
+    <w:abstractNumId w:val="3"/>
   </w:num>
   <w:num w:numId="12">
-    <w:abstractNumId w:val="4"/>
+    <w:abstractNumId w:val="5"/>
+  </w:num>
+  <w:num w:numId="13">
+    <w:abstractNumId w:val="2"/>
   </w:num>
 </w:numbering>
 </file>

</xml_diff>